<commit_message>
o updated HW 1 description to fix a typo...
</commit_message>
<xml_diff>
--- a/HW1/HW1.docx
+++ b/HW1/HW1.docx
@@ -15,23 +15,13 @@
       <w:r>
         <w:t>11 Oct at 093</w:t>
       </w:r>
-      <w:bookmarkStart w:id="0" w:name="_GoBack"/>
-      <w:bookmarkEnd w:id="0"/>
       <w:r>
         <w:t>0 (WPAFB time)</w:t>
       </w:r>
     </w:p>
     <w:p>
       <w:r>
-        <w:t xml:space="preserve">This assignment will create a simple virtual world and let events, such as a key press, set the position of the object. The intent is to become familiar with an </w:t>
-      </w:r>
-      <w:proofErr w:type="spellStart"/>
-      <w:r>
-        <w:t>AftrBurner</w:t>
-      </w:r>
-      <w:proofErr w:type="spellEnd"/>
-      <w:r>
-        <w:t xml:space="preserve"> Module and its basic layout (this is a framework for rapidly creating visualizations of multidimensional data over time).</w:t>
+        <w:t>This assignment will create a simple virtual world and let events, such as a key press, set the position of the object. The intent is to become familiar with an AftrBurner Module and its basic layout (this is a framework for rapidly creating visualizations of multidimensional data over time).</w:t>
       </w:r>
     </w:p>
     <w:p/>
@@ -61,25 +51,7 @@
         <w:t>Browse to the loca</w:t>
       </w:r>
       <w:r>
-        <w:t xml:space="preserve">tion where the </w:t>
-      </w:r>
-      <w:proofErr w:type="spellStart"/>
-      <w:r>
-        <w:t>usr</w:t>
-      </w:r>
-      <w:proofErr w:type="spellEnd"/>
-      <w:r>
-        <w:t xml:space="preserve"> repository is checked out. Create a folder based on your username </w:t>
-      </w:r>
-      <w:proofErr w:type="spellStart"/>
-      <w:proofErr w:type="gramStart"/>
-      <w:r>
-        <w:t>firstname.lastname</w:t>
-      </w:r>
-      <w:proofErr w:type="spellEnd"/>
-      <w:proofErr w:type="gramEnd"/>
-      <w:r>
-        <w:t>, as shown below:</w:t>
+        <w:t>tion where the usr repository is checked out. Create a folder based on your username firstname.lastname, as shown below:</w:t>
       </w:r>
     </w:p>
     <w:p>
@@ -194,15 +166,7 @@
       </w:pPr>
       <w:r>
         <w:lastRenderedPageBreak/>
-        <w:t>Execute a “</w:t>
-      </w:r>
-      <w:proofErr w:type="spellStart"/>
-      <w:r>
-        <w:t>git</w:t>
-      </w:r>
-      <w:proofErr w:type="spellEnd"/>
-      <w:r>
-        <w:t xml:space="preserve"> pull upstream master” to ensure you pull the latest posting from the CSCE593.git master repo. This should make a folder called HW1 appear as shown below:</w:t>
+        <w:t>Execute a “git pull upstream master” to ensure you pull the latest posting from the CSCE593.git master repo. This should make a folder called HW1 appear as shown below:</w:t>
       </w:r>
     </w:p>
     <w:p>
@@ -225,6 +189,29 @@
       <w:r>
         <w:t xml:space="preserve">”. </w:t>
       </w:r>
+      <w:r>
+        <w:t>This will ru</w:t>
+      </w:r>
+      <w:r>
+        <w:t>n C</w:t>
+      </w:r>
+      <w:r>
+        <w:t>m</w:t>
+      </w:r>
+      <w:r>
+        <w:t>ake</w:t>
+      </w:r>
+      <w:r>
+        <w:t xml:space="preserve"> and</w:t>
+      </w:r>
+      <w:r>
+        <w:t xml:space="preserve"> generate an MSVC 2019</w:t>
+      </w:r>
+      <w:r>
+        <w:t xml:space="preserve"> solution.</w:t>
+      </w:r>
+      <w:bookmarkStart w:id="0" w:name="_GoBack"/>
+      <w:bookmarkEnd w:id="0"/>
     </w:p>
     <w:p>
       <w:pPr>
@@ -235,41 +222,10 @@
         </w:numPr>
       </w:pPr>
       <w:r>
-        <w:t xml:space="preserve">Run </w:t>
-      </w:r>
-      <w:proofErr w:type="spellStart"/>
-      <w:r>
-        <w:t>CMake</w:t>
-      </w:r>
-      <w:proofErr w:type="spellEnd"/>
-      <w:r>
-        <w:t>, generate an MSVC 2019</w:t>
-      </w:r>
-      <w:r>
-        <w:t xml:space="preserve"> solution.</w:t>
-      </w:r>
-    </w:p>
-    <w:p>
-      <w:pPr>
-        <w:pStyle w:val="ListParagraph"/>
-        <w:numPr>
-          <w:ilvl w:val="0"/>
-          <w:numId w:val="1"/>
-        </w:numPr>
-      </w:pPr>
-      <w:r>
         <w:t>Browse into the cwin64 folder and double click t</w:t>
       </w:r>
       <w:r>
-        <w:t>he .</w:t>
-      </w:r>
-      <w:proofErr w:type="spellStart"/>
-      <w:r>
-        <w:t>sln</w:t>
-      </w:r>
-      <w:proofErr w:type="spellEnd"/>
-      <w:r>
-        <w:t xml:space="preserve"> solution file. MSVC 2019</w:t>
+        <w:t>he .sln solution file. MSVC 2019</w:t>
       </w:r>
       <w:r>
         <w:t xml:space="preserve"> should open.</w:t>

</xml_diff>